<commit_message>
estudando sistemas de grid
</commit_message>
<xml_diff>
--- a/testes.docx
+++ b/testes.docx
@@ -8,11 +8,19 @@
           <w:lang w:val="en-US"/>
         </w:rPr>
       </w:pPr>
+      <w:proofErr w:type="spellStart"/>
       <w:r>
         <w:rPr>
           <w:lang w:val="en-US"/>
         </w:rPr>
-        <w:t>Primeiro teste commit</w:t>
+        <w:t>Testando</w:t>
+      </w:r>
+      <w:proofErr w:type="spellEnd"/>
+      <w:r>
+        <w:rPr>
+          <w:lang w:val="en-US"/>
+        </w:rPr>
+        <w:t xml:space="preserve"> git.</w:t>
       </w:r>
       <w:bookmarkStart w:id="0" w:name="_GoBack"/>
       <w:bookmarkEnd w:id="0"/>

</xml_diff>